<commit_message>
update spk topsis dan resume jurnal forecasting
</commit_message>
<xml_diff>
--- a/Resume Jurnal/Resume Jurnal Forecasting.docx
+++ b/Resume Jurnal/Resume Jurnal Forecasting.docx
@@ -998,7 +998,6 @@
                 <w:sz w:val="20"/>
                 <w:szCs w:val="20"/>
               </w:rPr>
-              <w:lastRenderedPageBreak/>
               <w:t>03</w:t>
             </w:r>
           </w:p>
@@ -1592,7 +1591,6 @@
                 <w:sz w:val="20"/>
                 <w:szCs w:val="20"/>
               </w:rPr>
-              <w:lastRenderedPageBreak/>
               <w:t>05</w:t>
             </w:r>
           </w:p>
@@ -2174,7 +2172,6 @@
                 <w:sz w:val="20"/>
                 <w:szCs w:val="20"/>
               </w:rPr>
-              <w:lastRenderedPageBreak/>
               <w:t>07</w:t>
             </w:r>
           </w:p>
@@ -2295,23 +2292,7 @@
                 <w:sz w:val="20"/>
                 <w:szCs w:val="20"/>
               </w:rPr>
-              <w:t xml:space="preserve">Peneliti melakukan observasi terhadap rumah jilbab zaky dengan mengkategorikan produk jilbab, setelah data didapat yakni data </w:t>
-            </w:r>
-            <w:r>
-              <w:rPr>
-                <w:rFonts w:ascii="Times New Roman" w:hAnsi="Times New Roman" w:cs="Times New Roman"/>
-                <w:sz w:val="20"/>
-                <w:szCs w:val="20"/>
-              </w:rPr>
-              <w:t>penjualan</w:t>
-            </w:r>
-            <w:r>
-              <w:rPr>
-                <w:rFonts w:ascii="Times New Roman" w:hAnsi="Times New Roman" w:cs="Times New Roman"/>
-                <w:sz w:val="20"/>
-                <w:szCs w:val="20"/>
-              </w:rPr>
-              <w:t xml:space="preserve"> tahun 2011 terdapat 22 kategori yang kemudian dioleh kedalam metode peramalan moving average, dan dilakukan analisis dan perancangan system peramalan</w:t>
+              <w:t>Peneliti melakukan observasi terhadap rumah jilbab zaky dengan mengkategorikan produk jilbab, setelah data didapat yakni data penjualan tahun 2011 terdapat 22 kategori yang kemudian dioleh kedalam metode peramalan moving average, dan dilakukan analisis dan perancangan system peramalan</w:t>
             </w:r>
           </w:p>
         </w:tc>
@@ -3048,7 +3029,6 @@
                 <w:szCs w:val="20"/>
               </w:rPr>
             </w:pPr>
-            <w:bookmarkStart w:id="0" w:name="_GoBack"/>
             <w:r>
               <w:rPr>
                 <w:rFonts w:ascii="Times New Roman" w:hAnsi="Times New Roman" w:cs="Times New Roman"/>
@@ -3057,7 +3037,6 @@
               </w:rPr>
               <w:t>Shoes Sales Forecasting Using Autoregressive Integrated Moving Average (ARIMA) (Case Study UD. Wardana Mojokerto)</w:t>
             </w:r>
-            <w:bookmarkEnd w:id="0"/>
           </w:p>
         </w:tc>
         <w:tc>
@@ -3250,16 +3229,7 @@
                 <w:sz w:val="20"/>
                 <w:szCs w:val="20"/>
               </w:rPr>
-              <w:t xml:space="preserve">TEKNIK DATA MINING UNTUK PENENTUAN PAKET HEMAT SEMBAKO DAN KEBUTUHAN HARIAN DENGAN MENGGUNAKAN ALGORITMA FP-GROWTH (STUDI </w:t>
-            </w:r>
-            <w:r>
-              <w:rPr>
-                <w:rFonts w:ascii="Times New Roman" w:hAnsi="Times New Roman" w:cs="Times New Roman"/>
-                <w:sz w:val="20"/>
-                <w:szCs w:val="20"/>
-              </w:rPr>
-              <w:lastRenderedPageBreak/>
-              <w:t>KASUS DI ULFAMART LUBUK ALUNG)</w:t>
+              <w:t>Single Exponential Smoothing Method to Predict Sales Multiple Products</w:t>
             </w:r>
           </w:p>
         </w:tc>
@@ -3283,8 +3253,7 @@
                 <w:sz w:val="20"/>
                 <w:szCs w:val="20"/>
               </w:rPr>
-              <w:lastRenderedPageBreak/>
-              <w:t>Amelia Nastuti, Syaiful Suhri Harahap</w:t>
+              <w:t>Rendra Gustriansyah</w:t>
             </w:r>
           </w:p>
         </w:tc>
@@ -3308,8 +3277,10 @@
                 <w:sz w:val="20"/>
                 <w:szCs w:val="20"/>
               </w:rPr>
-              <w:t>Minimarket Ulfamart Lubuk Alung Bukit Tinggi</w:t>
-            </w:r>
+              <w:t>pharmacy in Palembang city</w:t>
+            </w:r>
+            <w:bookmarkStart w:id="0" w:name="_GoBack"/>
+            <w:bookmarkEnd w:id="0"/>
           </w:p>
         </w:tc>
         <w:tc>
@@ -4169,7 +4140,6 @@
                 <w:sz w:val="20"/>
                 <w:szCs w:val="20"/>
               </w:rPr>
-              <w:lastRenderedPageBreak/>
               <w:t>13</w:t>
             </w:r>
           </w:p>
@@ -4817,7 +4787,6 @@
                 <w:sz w:val="20"/>
                 <w:szCs w:val="20"/>
               </w:rPr>
-              <w:lastRenderedPageBreak/>
               <w:t>15</w:t>
             </w:r>
           </w:p>
@@ -5430,7 +5399,6 @@
                 <w:sz w:val="20"/>
                 <w:szCs w:val="20"/>
               </w:rPr>
-              <w:lastRenderedPageBreak/>
               <w:t>17</w:t>
             </w:r>
           </w:p>
@@ -6489,7 +6457,7 @@
 
 <file path=word/numbering.xml><?xml version="1.0" encoding="utf-8"?>
 <w:numbering xmlns:wpc="http://schemas.microsoft.com/office/word/2010/wordprocessingCanvas" xmlns:mc="http://schemas.openxmlformats.org/markup-compatibility/2006" xmlns:o="urn:schemas-microsoft-com:office:office" xmlns:r="http://schemas.openxmlformats.org/officeDocument/2006/relationships" xmlns:m="http://schemas.openxmlformats.org/officeDocument/2006/math" xmlns:v="urn:schemas-microsoft-com:vml" xmlns:wp14="http://schemas.microsoft.com/office/word/2010/wordprocessingDrawing" xmlns:wp="http://schemas.openxmlformats.org/drawingml/2006/wordprocessingDrawing" xmlns:w10="urn:schemas-microsoft-com:office:word" xmlns:w="http://schemas.openxmlformats.org/wordprocessingml/2006/main" xmlns:w14="http://schemas.microsoft.com/office/word/2010/wordml" xmlns:w15="http://schemas.microsoft.com/office/word/2012/wordml" xmlns:wpg="http://schemas.microsoft.com/office/word/2010/wordprocessingGroup" xmlns:wpi="http://schemas.microsoft.com/office/word/2010/wordprocessingInk" xmlns:wne="http://schemas.microsoft.com/office/word/2006/wordml" xmlns:wps="http://schemas.microsoft.com/office/word/2010/wordprocessingShape" mc:Ignorable="w14 w15 wp14">
-  <w:abstractNum w:abstractNumId="0">
+  <w:abstractNum w:abstractNumId="0" w15:restartNumberingAfterBreak="0">
     <w:nsid w:val="088E55C4"/>
     <w:multiLevelType w:val="hybridMultilevel"/>
     <w:tmpl w:val="C178BD50"/>
@@ -7037,7 +7005,6 @@
       <w:spacing w:after="0" w:line="240" w:lineRule="auto"/>
     </w:pPr>
     <w:tblPr>
-      <w:tblInd w:w="0" w:type="dxa"/>
       <w:tblBorders>
         <w:top w:val="single" w:sz="4" w:space="0" w:color="auto"/>
         <w:left w:val="single" w:sz="4" w:space="0" w:color="auto"/>
@@ -7046,12 +7013,6 @@
         <w:insideH w:val="single" w:sz="4" w:space="0" w:color="auto"/>
         <w:insideV w:val="single" w:sz="4" w:space="0" w:color="auto"/>
       </w:tblBorders>
-      <w:tblCellMar>
-        <w:top w:w="0" w:type="dxa"/>
-        <w:left w:w="108" w:type="dxa"/>
-        <w:bottom w:w="0" w:type="dxa"/>
-        <w:right w:w="108" w:type="dxa"/>
-      </w:tblCellMar>
     </w:tblPr>
   </w:style>
   <w:style w:type="paragraph" w:styleId="ListParagraph">

</xml_diff>